<commit_message>
Updated draft with database
</commit_message>
<xml_diff>
--- a/Project 2 Proposal.docx
+++ b/Project 2 Proposal.docx
@@ -331,15 +331,7 @@
           <w:sz w:val="27"/>
           <w:szCs w:val="27"/>
         </w:rPr>
-        <w:t xml:space="preserve"> and s</w:t>
-      </w:r>
-      <w:r>
-        <w:rPr>
-          <w:rFonts w:ascii="Arial" w:eastAsia="Times New Roman" w:hAnsi="Arial" w:cs="Arial"/>
-          <w:sz w:val="27"/>
-          <w:szCs w:val="27"/>
-        </w:rPr>
-        <w:t>ave recipes in user’s account</w:t>
+        <w:t xml:space="preserve"> and save recipes in user’s account</w:t>
       </w:r>
     </w:p>
     <w:p>
@@ -436,80 +428,6 @@
           <w:szCs w:val="27"/>
         </w:rPr>
       </w:pPr>
-      <w:bookmarkStart w:id="0" w:name="_GoBack"/>
-      <w:bookmarkEnd w:id="0"/>
-    </w:p>
-    <w:p>
-      <w:pPr>
-        <w:spacing w:after="0" w:line="240" w:lineRule="auto"/>
-        <w:rPr>
-          <w:rFonts w:ascii="Arial" w:eastAsia="Times New Roman" w:hAnsi="Arial" w:cs="Arial"/>
-          <w:sz w:val="27"/>
-          <w:szCs w:val="27"/>
-        </w:rPr>
-      </w:pPr>
-    </w:p>
-    <w:p>
-      <w:pPr>
-        <w:spacing w:after="0" w:line="240" w:lineRule="auto"/>
-        <w:rPr>
-          <w:rFonts w:ascii="Arial" w:eastAsia="Times New Roman" w:hAnsi="Arial" w:cs="Arial"/>
-          <w:sz w:val="27"/>
-          <w:szCs w:val="27"/>
-        </w:rPr>
-      </w:pPr>
-      <w:r>
-        <w:rPr>
-          <w:rFonts w:ascii="Arial" w:eastAsia="Times New Roman" w:hAnsi="Arial" w:cs="Arial"/>
-          <w:sz w:val="27"/>
-          <w:szCs w:val="27"/>
-        </w:rPr>
-        <w:t xml:space="preserve">5. </w:t>
-      </w:r>
-      <w:r>
-        <w:rPr>
-          <w:rFonts w:ascii="Arial" w:eastAsia="Times New Roman" w:hAnsi="Arial" w:cs="Arial"/>
-          <w:sz w:val="27"/>
-          <w:szCs w:val="27"/>
-        </w:rPr>
-        <w:t xml:space="preserve">APIs to be used: </w:t>
-      </w:r>
-      <w:proofErr w:type="spellStart"/>
-      <w:r>
-        <w:rPr>
-          <w:rFonts w:ascii="Arial" w:eastAsia="Times New Roman" w:hAnsi="Arial" w:cs="Arial"/>
-          <w:sz w:val="27"/>
-          <w:szCs w:val="27"/>
-        </w:rPr>
-        <w:t>Edamam</w:t>
-      </w:r>
-      <w:proofErr w:type="spellEnd"/>
-      <w:r>
-        <w:rPr>
-          <w:rFonts w:ascii="Arial" w:eastAsia="Times New Roman" w:hAnsi="Arial" w:cs="Arial"/>
-          <w:sz w:val="27"/>
-          <w:szCs w:val="27"/>
-        </w:rPr>
-        <w:t xml:space="preserve"> </w:t>
-      </w:r>
-      <w:r>
-        <w:rPr>
-          <w:rFonts w:ascii="Arial" w:eastAsia="Times New Roman" w:hAnsi="Arial" w:cs="Arial"/>
-          <w:sz w:val="27"/>
-          <w:szCs w:val="27"/>
-        </w:rPr>
-        <w:t xml:space="preserve">and/or </w:t>
-      </w:r>
-      <w:proofErr w:type="spellStart"/>
-      <w:r>
-        <w:rPr>
-          <w:rFonts w:ascii="Arial" w:eastAsia="Times New Roman" w:hAnsi="Arial" w:cs="Arial"/>
-          <w:sz w:val="27"/>
-          <w:szCs w:val="27"/>
-        </w:rPr>
-        <w:t>Spoonacular</w:t>
-      </w:r>
-      <w:proofErr w:type="spellEnd"/>
     </w:p>
     <w:p>
       <w:pPr>
@@ -541,6 +459,179 @@
           <w:sz w:val="27"/>
           <w:szCs w:val="27"/>
         </w:rPr>
+        <w:t xml:space="preserve">Database </w:t>
+      </w:r>
+    </w:p>
+    <w:p>
+      <w:pPr>
+        <w:pStyle w:val="ListParagraph"/>
+        <w:spacing w:after="0" w:line="240" w:lineRule="auto"/>
+        <w:ind w:left="360"/>
+        <w:rPr>
+          <w:rFonts w:ascii="Arial" w:eastAsia="Times New Roman" w:hAnsi="Arial" w:cs="Arial"/>
+          <w:sz w:val="27"/>
+          <w:szCs w:val="27"/>
+        </w:rPr>
+      </w:pPr>
+      <w:r>
+        <w:rPr>
+          <w:rFonts w:ascii="Arial" w:hAnsi="Arial" w:cs="Arial"/>
+          <w:noProof/>
+          <w:sz w:val="27"/>
+          <w:szCs w:val="27"/>
+        </w:rPr>
+        <w:drawing>
+          <wp:inline distT="0" distB="0" distL="0" distR="0" wp14:anchorId="1BABE677" wp14:editId="454C25E7">
+            <wp:extent cx="5943600" cy="3176905"/>
+            <wp:effectExtent l="0" t="0" r="0" b="4445"/>
+            <wp:docPr id="1" name="Picture 1"/>
+            <wp:cNvGraphicFramePr>
+              <a:graphicFrameLocks xmlns:a="http://schemas.openxmlformats.org/drawingml/2006/main" noChangeAspect="1"/>
+            </wp:cNvGraphicFramePr>
+            <a:graphic xmlns:a="http://schemas.openxmlformats.org/drawingml/2006/main">
+              <a:graphicData uri="http://schemas.openxmlformats.org/drawingml/2006/picture">
+                <pic:pic xmlns:pic="http://schemas.openxmlformats.org/drawingml/2006/picture">
+                  <pic:nvPicPr>
+                    <pic:cNvPr id="0" name="Picture 1"/>
+                    <pic:cNvPicPr>
+                      <a:picLocks noChangeAspect="1" noChangeArrowheads="1"/>
+                    </pic:cNvPicPr>
+                  </pic:nvPicPr>
+                  <pic:blipFill>
+                    <a:blip r:embed="rId6">
+                      <a:extLst>
+                        <a:ext uri="{28A0092B-C50C-407E-A947-70E740481C1C}">
+                          <a14:useLocalDpi xmlns:a14="http://schemas.microsoft.com/office/drawing/2010/main" val="0"/>
+                        </a:ext>
+                      </a:extLst>
+                    </a:blip>
+                    <a:srcRect/>
+                    <a:stretch>
+                      <a:fillRect/>
+                    </a:stretch>
+                  </pic:blipFill>
+                  <pic:spPr bwMode="auto">
+                    <a:xfrm>
+                      <a:off x="0" y="0"/>
+                      <a:ext cx="5943600" cy="3176905"/>
+                    </a:xfrm>
+                    <a:prstGeom prst="rect">
+                      <a:avLst/>
+                    </a:prstGeom>
+                    <a:noFill/>
+                    <a:ln>
+                      <a:noFill/>
+                    </a:ln>
+                  </pic:spPr>
+                </pic:pic>
+              </a:graphicData>
+            </a:graphic>
+          </wp:inline>
+        </w:drawing>
+      </w:r>
+      <w:bookmarkStart w:id="0" w:name="_GoBack"/>
+      <w:bookmarkEnd w:id="0"/>
+    </w:p>
+    <w:p>
+      <w:pPr>
+        <w:pStyle w:val="ListParagraph"/>
+        <w:spacing w:after="0" w:line="240" w:lineRule="auto"/>
+        <w:rPr>
+          <w:rFonts w:ascii="Arial" w:eastAsia="Times New Roman" w:hAnsi="Arial" w:cs="Arial"/>
+          <w:sz w:val="27"/>
+          <w:szCs w:val="27"/>
+        </w:rPr>
+      </w:pPr>
+    </w:p>
+    <w:p>
+      <w:pPr>
+        <w:pStyle w:val="ListParagraph"/>
+        <w:numPr>
+          <w:ilvl w:val="0"/>
+          <w:numId w:val="2"/>
+        </w:numPr>
+        <w:spacing w:after="0" w:line="240" w:lineRule="auto"/>
+        <w:rPr>
+          <w:rFonts w:ascii="Arial" w:eastAsia="Times New Roman" w:hAnsi="Arial" w:cs="Arial"/>
+          <w:sz w:val="27"/>
+          <w:szCs w:val="27"/>
+        </w:rPr>
+      </w:pPr>
+      <w:r>
+        <w:rPr>
+          <w:rFonts w:ascii="Arial" w:eastAsia="Times New Roman" w:hAnsi="Arial" w:cs="Arial"/>
+          <w:sz w:val="27"/>
+          <w:szCs w:val="27"/>
+        </w:rPr>
+        <w:t xml:space="preserve">APIs to be used: </w:t>
+      </w:r>
+      <w:proofErr w:type="spellStart"/>
+      <w:r>
+        <w:rPr>
+          <w:rFonts w:ascii="Arial" w:eastAsia="Times New Roman" w:hAnsi="Arial" w:cs="Arial"/>
+          <w:sz w:val="27"/>
+          <w:szCs w:val="27"/>
+        </w:rPr>
+        <w:t>Edamam</w:t>
+      </w:r>
+      <w:proofErr w:type="spellEnd"/>
+      <w:r>
+        <w:rPr>
+          <w:rFonts w:ascii="Arial" w:eastAsia="Times New Roman" w:hAnsi="Arial" w:cs="Arial"/>
+          <w:sz w:val="27"/>
+          <w:szCs w:val="27"/>
+        </w:rPr>
+        <w:t xml:space="preserve"> </w:t>
+      </w:r>
+      <w:r>
+        <w:rPr>
+          <w:rFonts w:ascii="Arial" w:eastAsia="Times New Roman" w:hAnsi="Arial" w:cs="Arial"/>
+          <w:sz w:val="27"/>
+          <w:szCs w:val="27"/>
+        </w:rPr>
+        <w:t xml:space="preserve">and/or </w:t>
+      </w:r>
+      <w:proofErr w:type="spellStart"/>
+      <w:r>
+        <w:rPr>
+          <w:rFonts w:ascii="Arial" w:eastAsia="Times New Roman" w:hAnsi="Arial" w:cs="Arial"/>
+          <w:sz w:val="27"/>
+          <w:szCs w:val="27"/>
+        </w:rPr>
+        <w:t>Spoonacular</w:t>
+      </w:r>
+      <w:proofErr w:type="spellEnd"/>
+    </w:p>
+    <w:p>
+      <w:pPr>
+        <w:spacing w:after="0" w:line="240" w:lineRule="auto"/>
+        <w:rPr>
+          <w:rFonts w:ascii="Arial" w:eastAsia="Times New Roman" w:hAnsi="Arial" w:cs="Arial"/>
+          <w:sz w:val="27"/>
+          <w:szCs w:val="27"/>
+        </w:rPr>
+      </w:pPr>
+    </w:p>
+    <w:p>
+      <w:pPr>
+        <w:pStyle w:val="ListParagraph"/>
+        <w:numPr>
+          <w:ilvl w:val="0"/>
+          <w:numId w:val="2"/>
+        </w:numPr>
+        <w:spacing w:after="0" w:line="240" w:lineRule="auto"/>
+        <w:rPr>
+          <w:rFonts w:ascii="Arial" w:eastAsia="Times New Roman" w:hAnsi="Arial" w:cs="Arial"/>
+          <w:sz w:val="27"/>
+          <w:szCs w:val="27"/>
+        </w:rPr>
+      </w:pPr>
+      <w:r>
+        <w:rPr>
+          <w:rFonts w:ascii="Arial" w:eastAsia="Times New Roman" w:hAnsi="Arial" w:cs="Arial"/>
+          <w:sz w:val="27"/>
+          <w:szCs w:val="27"/>
+        </w:rPr>
         <w:t>Rough breakdown of tasks</w:t>
       </w:r>
     </w:p>
@@ -587,6 +678,7 @@
           <w:sz w:val="27"/>
           <w:szCs w:val="27"/>
         </w:rPr>
+        <w:lastRenderedPageBreak/>
         <w:t>Front end:</w:t>
       </w:r>
     </w:p>
@@ -891,9 +983,9 @@
   <w:abstractNum w:abstractNumId="1" w15:restartNumberingAfterBreak="0">
     <w:nsid w:val="5E8C78D3"/>
     <w:multiLevelType w:val="hybridMultilevel"/>
-    <w:tmpl w:val="BD06031C"/>
+    <w:tmpl w:val="E5E630E4"/>
     <w:lvl w:ilvl="0" w:tplc="0409000F">
-      <w:start w:val="6"/>
+      <w:start w:val="5"/>
       <w:numFmt w:val="decimal"/>
       <w:lvlText w:val="%1."/>
       <w:lvlJc w:val="left"/>
@@ -1112,6 +1204,7 @@
     <w:lsdException w:name="HTML Sample" w:semiHidden="1" w:unhideWhenUsed="1"/>
     <w:lsdException w:name="HTML Typewriter" w:semiHidden="1" w:unhideWhenUsed="1"/>
     <w:lsdException w:name="HTML Variable" w:semiHidden="1" w:unhideWhenUsed="1"/>
+    <w:lsdException w:name="Normal Table" w:semiHidden="1" w:unhideWhenUsed="1"/>
     <w:lsdException w:name="annotation subject" w:semiHidden="1" w:unhideWhenUsed="1"/>
     <w:lsdException w:name="No List" w:semiHidden="1" w:unhideWhenUsed="1"/>
     <w:lsdException w:name="Outline List 1" w:semiHidden="1" w:unhideWhenUsed="1"/>
@@ -1158,8 +1251,10 @@
     <w:lsdException w:name="Table Subtle 2" w:semiHidden="1" w:unhideWhenUsed="1"/>
     <w:lsdException w:name="Table Web 1" w:semiHidden="1" w:unhideWhenUsed="1"/>
     <w:lsdException w:name="Table Web 2" w:semiHidden="1" w:unhideWhenUsed="1"/>
+    <w:lsdException w:name="Table Web 3" w:semiHidden="1" w:unhideWhenUsed="1"/>
     <w:lsdException w:name="Balloon Text" w:semiHidden="1" w:unhideWhenUsed="1"/>
     <w:lsdException w:name="Table Grid" w:uiPriority="39"/>
+    <w:lsdException w:name="Table Theme" w:semiHidden="1" w:unhideWhenUsed="1"/>
     <w:lsdException w:name="Placeholder Text" w:semiHidden="1"/>
     <w:lsdException w:name="No Spacing" w:uiPriority="1" w:qFormat="1"/>
     <w:lsdException w:name="Light Shading" w:uiPriority="60"/>

</xml_diff>